<commit_message>
blank lines no longer sent to _DISCARD file
Added `blankLine` regexp.

Only append a line to the `ds` discard slice if is non-blank.

Added some blank lines, some including tabs, to `test_example_citations.docx`.
</commit_message>
<xml_diff>
--- a/test_files/test_example_citations.docx
+++ b/test_files/test_example_citations.docx
@@ -117,6 +117,51 @@
       </w:pPr>
       <w:r>
         <w:rPr/>
+      </w:r>
+    </w:p>
+    <w:p>
+      <w:pPr>
+        <w:pStyle w:val="Normal"/>
+        <w:rPr/>
+      </w:pPr>
+      <w:r>
+        <w:rPr/>
+        <w:t xml:space="preserve">               </w:t>
+      </w:r>
+    </w:p>
+    <w:p>
+      <w:pPr>
+        <w:pStyle w:val="Normal"/>
+        <w:rPr/>
+      </w:pPr>
+      <w:r>
+        <w:rPr/>
+        <w:t xml:space="preserve">           </w:t>
+      </w:r>
+      <w:r>
+        <w:rPr/>
+        <w:tab/>
+        <w:tab/>
+        <w:t xml:space="preserve">  </w:t>
+        <w:tab/>
+      </w:r>
+    </w:p>
+    <w:p>
+      <w:pPr>
+        <w:pStyle w:val="Normal"/>
+        <w:rPr/>
+      </w:pPr>
+      <w:r>
+        <w:rPr/>
+      </w:r>
+    </w:p>
+    <w:p>
+      <w:pPr>
+        <w:pStyle w:val="Normal"/>
+        <w:rPr/>
+      </w:pPr>
+      <w:r>
+        <w:rPr/>
         <w:t>&lt;$&gt; Dodds, E.R. {The Greeks and the Irrational} University of California Press, 1951</w:t>
       </w:r>
     </w:p>
@@ -632,19 +677,7 @@
         <w:rPr>
           <w:rFonts w:eastAsia="SimSun"/>
         </w:rPr>
-        <w:t>&lt;</w:t>
-      </w:r>
-      <w:r>
-        <w:rPr>
-          <w:rFonts w:eastAsia="SimSun"/>
-        </w:rPr>
-        <w:t xml:space="preserve">$&gt; </w:t>
-      </w:r>
-      <w:r>
-        <w:rPr>
-          <w:rFonts w:eastAsia="SimSun"/>
-        </w:rPr>
-        <w:t>Brown, James Robert. “Proofs and pictures.” {</w:t>
+        <w:t>&lt;$&gt; Brown, James Robert. “Proofs and pictures.” {</w:t>
       </w:r>
       <w:r>
         <w:rPr>
@@ -723,19 +756,7 @@
         <w:rPr>
           <w:rFonts w:eastAsia="SimSun"/>
         </w:rPr>
-        <w:t>&lt;</w:t>
-      </w:r>
-      <w:r>
-        <w:rPr>
-          <w:rFonts w:eastAsia="SimSun"/>
-        </w:rPr>
-        <w:t>$&gt;</w:t>
-      </w:r>
-      <w:r>
-        <w:rPr>
-          <w:rFonts w:eastAsia="SimSun"/>
-        </w:rPr>
-        <w:t>Brown, J. R. “Proofs and pictures.” {</w:t>
+        <w:t>&lt;$&gt;Brown, J. R. “Proofs and pictures.” {</w:t>
       </w:r>
       <w:r>
         <w:rPr>

</xml_diff>